<commit_message>
Final code, few bugs but working correct for the most part
</commit_message>
<xml_diff>
--- a/readme.docx
+++ b/readme.docx
@@ -23,6 +23,19 @@
     <w:p>
       <w:r>
         <w:t>~~~</w:t>
+      </w:r>
+    </w:p>
+    <w:p>
+      <w:pPr>
+        <w:rPr>
+          <w:b/>
+        </w:rPr>
+      </w:pPr>
+      <w:r>
+        <w:rPr>
+          <w:b/>
+        </w:rPr>
+        <w:t>Running the code</w:t>
       </w:r>
     </w:p>
     <w:p>
@@ -240,7 +253,43 @@
     </w:p>
     <w:p/>
     <w:p>
-      <w:r>
+      <w:pPr>
+        <w:rPr>
+          <w:b/>
+        </w:rPr>
+      </w:pPr>
+    </w:p>
+    <w:p>
+      <w:pPr>
+        <w:rPr>
+          <w:b/>
+        </w:rPr>
+      </w:pPr>
+    </w:p>
+    <w:p>
+      <w:pPr>
+        <w:rPr>
+          <w:b/>
+        </w:rPr>
+      </w:pPr>
+    </w:p>
+    <w:p>
+      <w:pPr>
+        <w:rPr>
+          <w:b/>
+        </w:rPr>
+      </w:pPr>
+    </w:p>
+    <w:p>
+      <w:pPr>
+        <w:rPr>
+          <w:b/>
+        </w:rPr>
+      </w:pPr>
+      <w:r>
+        <w:rPr>
+          <w:b/>
+        </w:rPr>
         <w:t>Test for correctness:</w:t>
       </w:r>
     </w:p>
@@ -249,16 +298,28 @@
         <w:t>We upload (write</w:t>
       </w:r>
       <w:r>
-        <w:t>) a 71KB</w:t>
+        <w:t xml:space="preserve">) a </w:t>
+      </w:r>
+      <w:r>
+        <w:t>1MB</w:t>
       </w:r>
       <w:r>
         <w:t xml:space="preserve"> </w:t>
       </w:r>
       <w:r>
-        <w:t xml:space="preserve">text </w:t>
-      </w:r>
-      <w:r>
-        <w:t>file to the server from the client.</w:t>
+        <w:t>bin</w:t>
+      </w:r>
+      <w:r>
+        <w:t xml:space="preserve"> </w:t>
+      </w:r>
+      <w:r>
+        <w:t>file</w:t>
+      </w:r>
+      <w:r>
+        <w:t xml:space="preserve"> we create</w:t>
+      </w:r>
+      <w:r>
+        <w:t xml:space="preserve"> to the server from the client.</w:t>
       </w:r>
       <w:r>
         <w:t xml:space="preserve"> Then download (read</w:t>
@@ -277,9 +338,9 @@
         </w:rPr>
         <w:drawing>
           <wp:inline distT="0" distB="0" distL="0" distR="0">
-            <wp:extent cx="5486400" cy="2108200"/>
-            <wp:effectExtent l="25400" t="0" r="0" b="0"/>
-            <wp:docPr id="1" name="Picture 1" descr=":::Screen Shot 2017-11-12 at 8.41.06 PM.png"/>
+            <wp:extent cx="5480050" cy="1422400"/>
+            <wp:effectExtent l="25400" t="0" r="6350" b="0"/>
+            <wp:docPr id="6" name="Picture 6" descr=":::Screen Shot 2017-11-13 at 3.56.18 PM.png"/>
             <wp:cNvGraphicFramePr>
               <a:graphicFrameLocks xmlns:a="http://schemas.openxmlformats.org/drawingml/2006/main" noChangeAspect="1"/>
             </wp:cNvGraphicFramePr>
@@ -287,7 +348,7 @@
               <a:graphicData uri="http://schemas.openxmlformats.org/drawingml/2006/picture">
                 <pic:pic xmlns:pic="http://schemas.openxmlformats.org/drawingml/2006/picture">
                   <pic:nvPicPr>
-                    <pic:cNvPr id="0" name="Picture 1" descr=":::Screen Shot 2017-11-12 at 8.41.06 PM.png"/>
+                    <pic:cNvPr id="0" name="Picture 6" descr=":::Screen Shot 2017-11-13 at 3.56.18 PM.png"/>
                     <pic:cNvPicPr>
                       <a:picLocks noChangeAspect="1" noChangeArrowheads="1"/>
                     </pic:cNvPicPr>
@@ -302,7 +363,7 @@
                   <pic:spPr bwMode="auto">
                     <a:xfrm>
                       <a:off x="0" y="0"/>
-                      <a:ext cx="5486400" cy="2108200"/>
+                      <a:ext cx="5480050" cy="1422400"/>
                     </a:xfrm>
                     <a:prstGeom prst="rect">
                       <a:avLst/>
@@ -324,31 +385,79 @@
     </w:p>
     <w:p>
       <w:r>
+        <w:rPr>
+          <w:b/>
+          <w:i/>
+          <w:sz w:val="16"/>
+        </w:rPr>
+        <w:t xml:space="preserve">Figure 1. </w:t>
+      </w:r>
+      <w:r>
+        <w:rPr>
+          <w:i/>
+          <w:sz w:val="16"/>
+        </w:rPr>
         <w:t xml:space="preserve">Note: Left terminal is the </w:t>
       </w:r>
       <w:proofErr w:type="spellStart"/>
       <w:r>
+        <w:rPr>
+          <w:i/>
+          <w:sz w:val="16"/>
+        </w:rPr>
         <w:t>client.py</w:t>
       </w:r>
       <w:proofErr w:type="spellEnd"/>
       <w:r>
+        <w:rPr>
+          <w:i/>
+          <w:sz w:val="16"/>
+        </w:rPr>
         <w:t xml:space="preserve"> program and right terminal is the </w:t>
       </w:r>
       <w:proofErr w:type="spellStart"/>
       <w:r>
+        <w:rPr>
+          <w:i/>
+          <w:sz w:val="16"/>
+        </w:rPr>
         <w:t>server.py</w:t>
       </w:r>
       <w:proofErr w:type="spellEnd"/>
       <w:r>
+        <w:rPr>
+          <w:i/>
+          <w:sz w:val="16"/>
+        </w:rPr>
+        <w:t xml:space="preserve"> program</w:t>
+      </w:r>
+      <w:r>
+        <w:rPr>
+          <w:i/>
+          <w:sz w:val="16"/>
+        </w:rPr>
         <w:t>.</w:t>
       </w:r>
     </w:p>
-    <w:p>
-      <w:r>
-        <w:t>As seen in the image abo</w:t>
-      </w:r>
-      <w:r>
-        <w:t>ve, cthulhu.txt is a ~71KB file:</w:t>
+    <w:p/>
+    <w:p>
+      <w:r>
+        <w:t>As seen in this image taken from</w:t>
+      </w:r>
+      <w:r>
+        <w:t xml:space="preserve"> </w:t>
+      </w:r>
+      <w:r>
+        <w:t>the Figure 1</w:t>
+      </w:r>
+      <w:r>
+        <w:t xml:space="preserve">, we create a 1MB </w:t>
+      </w:r>
+      <w:r>
+        <w:t>bin file</w:t>
+      </w:r>
+      <w:r>
+        <w:t>:</w:t>
       </w:r>
     </w:p>
     <w:p>
@@ -358,9 +467,9 @@
         </w:rPr>
         <w:drawing>
           <wp:inline distT="0" distB="0" distL="0" distR="0">
-            <wp:extent cx="5486400" cy="196850"/>
+            <wp:extent cx="5486400" cy="527050"/>
             <wp:effectExtent l="25400" t="0" r="0" b="0"/>
-            <wp:docPr id="4" name="Picture 4" descr=":::Screen Shot 2017-11-12 at 8.49.34 PM.png"/>
+            <wp:docPr id="7" name="Picture 7" descr=":::Screen Shot 2017-11-13 at 3.57.52 PM.png"/>
             <wp:cNvGraphicFramePr>
               <a:graphicFrameLocks xmlns:a="http://schemas.openxmlformats.org/drawingml/2006/main" noChangeAspect="1"/>
             </wp:cNvGraphicFramePr>
@@ -368,7 +477,7 @@
               <a:graphicData uri="http://schemas.openxmlformats.org/drawingml/2006/picture">
                 <pic:pic xmlns:pic="http://schemas.openxmlformats.org/drawingml/2006/picture">
                   <pic:nvPicPr>
-                    <pic:cNvPr id="0" name="Picture 4" descr=":::Screen Shot 2017-11-12 at 8.49.34 PM.png"/>
+                    <pic:cNvPr id="0" name="Picture 7" descr=":::Screen Shot 2017-11-13 at 3.57.52 PM.png"/>
                     <pic:cNvPicPr>
                       <a:picLocks noChangeAspect="1" noChangeArrowheads="1"/>
                     </pic:cNvPicPr>
@@ -383,7 +492,7 @@
                   <pic:spPr bwMode="auto">
                     <a:xfrm>
                       <a:off x="0" y="0"/>
-                      <a:ext cx="5486400" cy="196850"/>
+                      <a:ext cx="5486400" cy="527050"/>
                     </a:xfrm>
                     <a:prstGeom prst="rect">
                       <a:avLst/>
@@ -405,20 +514,60 @@
     </w:p>
     <w:p>
       <w:r>
-        <w:t xml:space="preserve"> We connect to the server and read cthulhu.txt standard input and write it to a file called test.txt. Afterwards we connect to the server again, reading it test.txt into another file called test2.txt through standard output.</w:t>
+        <w:t>We</w:t>
+      </w:r>
+      <w:r>
+        <w:t xml:space="preserve"> then</w:t>
+      </w:r>
+      <w:r>
+        <w:t xml:space="preserve"> connect to </w:t>
+      </w:r>
+      <w:r>
+        <w:t xml:space="preserve">the server and read 1mb.bin from </w:t>
+      </w:r>
+      <w:r>
+        <w:t>standard input and write i</w:t>
+      </w:r>
+      <w:r>
+        <w:t>t to a file called test.</w:t>
+      </w:r>
+      <w:r>
+        <w:t xml:space="preserve"> Afterwards we connect to the s</w:t>
+      </w:r>
+      <w:r>
+        <w:t>erver again, reading the file test</w:t>
+      </w:r>
+      <w:r>
+        <w:t xml:space="preserve"> in</w:t>
+      </w:r>
+      <w:r>
+        <w:t>to another file called test2</w:t>
+      </w:r>
+      <w:r>
+        <w:t xml:space="preserve"> through standard output.</w:t>
       </w:r>
     </w:p>
     <w:p>
       <w:r>
         <w:t xml:space="preserve">Then we compute the checksums using </w:t>
       </w:r>
-      <w:proofErr w:type="gramStart"/>
-      <w:r>
-        <w:t>sha256 which</w:t>
-      </w:r>
-      <w:proofErr w:type="gramEnd"/>
-      <w:r>
-        <w:t xml:space="preserve"> as seen in the left terminal in the image yields the same three checksums: </w:t>
+      <w:r>
+        <w:t>sha256, which</w:t>
+      </w:r>
+      <w:r>
+        <w:t xml:space="preserve"> as seen in the left terminal</w:t>
+      </w:r>
+      <w:r>
+        <w:t xml:space="preserve"> of Figure 1</w:t>
+      </w:r>
+      <w:r>
+        <w:t xml:space="preserve"> yields the same three checksums</w:t>
+      </w:r>
+      <w:r>
+        <w:t xml:space="preserve"> for 1mb.bin, test, and test2</w:t>
+      </w:r>
+      <w:r>
+        <w:t xml:space="preserve">: </w:t>
       </w:r>
     </w:p>
     <w:p>
@@ -428,9 +577,9 @@
         </w:rPr>
         <w:drawing>
           <wp:inline distT="0" distB="0" distL="0" distR="0">
-            <wp:extent cx="5486400" cy="819150"/>
-            <wp:effectExtent l="25400" t="0" r="0" b="0"/>
-            <wp:docPr id="3" name="Picture 3" descr=":::Screen Shot 2017-11-12 at 8.48.14 PM.png"/>
+            <wp:extent cx="5480050" cy="914400"/>
+            <wp:effectExtent l="25400" t="0" r="6350" b="0"/>
+            <wp:docPr id="9" name="Picture 9" descr=":::Screen Shot 2017-11-13 at 4.01.50 PM.png"/>
             <wp:cNvGraphicFramePr>
               <a:graphicFrameLocks xmlns:a="http://schemas.openxmlformats.org/drawingml/2006/main" noChangeAspect="1"/>
             </wp:cNvGraphicFramePr>
@@ -438,7 +587,7 @@
               <a:graphicData uri="http://schemas.openxmlformats.org/drawingml/2006/picture">
                 <pic:pic xmlns:pic="http://schemas.openxmlformats.org/drawingml/2006/picture">
                   <pic:nvPicPr>
-                    <pic:cNvPr id="0" name="Picture 3" descr=":::Screen Shot 2017-11-12 at 8.48.14 PM.png"/>
+                    <pic:cNvPr id="0" name="Picture 9" descr=":::Screen Shot 2017-11-13 at 4.01.50 PM.png"/>
                     <pic:cNvPicPr>
                       <a:picLocks noChangeAspect="1" noChangeArrowheads="1"/>
                     </pic:cNvPicPr>
@@ -453,7 +602,7 @@
                   <pic:spPr bwMode="auto">
                     <a:xfrm>
                       <a:off x="0" y="0"/>
-                      <a:ext cx="5486400" cy="819150"/>
+                      <a:ext cx="5480050" cy="914400"/>
                     </a:xfrm>
                     <a:prstGeom prst="rect">
                       <a:avLst/>
@@ -473,6 +622,382 @@
         </w:drawing>
       </w:r>
     </w:p>
+    <w:p/>
+    <w:p/>
+    <w:p/>
+    <w:p/>
+    <w:p/>
+    <w:p/>
+    <w:p>
+      <w:pPr>
+        <w:rPr>
+          <w:b/>
+        </w:rPr>
+      </w:pPr>
+      <w:r>
+        <w:rPr>
+          <w:b/>
+        </w:rPr>
+        <w:t>Communication Protocol</w:t>
+      </w:r>
+    </w:p>
+    <w:p>
+      <w:r>
+        <w:rPr>
+          <w:noProof/>
+        </w:rPr>
+        <w:drawing>
+          <wp:inline distT="0" distB="0" distL="0" distR="0">
+            <wp:extent cx="5473700" cy="4940300"/>
+            <wp:effectExtent l="25400" t="0" r="0" b="0"/>
+            <wp:docPr id="10" name="Picture 10" descr="::::Downloads:Protocol Diagram (1).png"/>
+            <wp:cNvGraphicFramePr>
+              <a:graphicFrameLocks xmlns:a="http://schemas.openxmlformats.org/drawingml/2006/main" noChangeAspect="1"/>
+            </wp:cNvGraphicFramePr>
+            <a:graphic xmlns:a="http://schemas.openxmlformats.org/drawingml/2006/main">
+              <a:graphicData uri="http://schemas.openxmlformats.org/drawingml/2006/picture">
+                <pic:pic xmlns:pic="http://schemas.openxmlformats.org/drawingml/2006/picture">
+                  <pic:nvPicPr>
+                    <pic:cNvPr id="0" name="Picture 10" descr="::::Downloads:Protocol Diagram (1).png"/>
+                    <pic:cNvPicPr>
+                      <a:picLocks noChangeAspect="1" noChangeArrowheads="1"/>
+                    </pic:cNvPicPr>
+                  </pic:nvPicPr>
+                  <pic:blipFill>
+                    <a:blip r:embed="rId8"/>
+                    <a:srcRect/>
+                    <a:stretch>
+                      <a:fillRect/>
+                    </a:stretch>
+                  </pic:blipFill>
+                  <pic:spPr bwMode="auto">
+                    <a:xfrm>
+                      <a:off x="0" y="0"/>
+                      <a:ext cx="5473700" cy="4940300"/>
+                    </a:xfrm>
+                    <a:prstGeom prst="rect">
+                      <a:avLst/>
+                    </a:prstGeom>
+                    <a:noFill/>
+                    <a:ln w="9525">
+                      <a:noFill/>
+                      <a:miter lim="800000"/>
+                      <a:headEnd/>
+                      <a:tailEnd/>
+                    </a:ln>
+                  </pic:spPr>
+                </pic:pic>
+              </a:graphicData>
+            </a:graphic>
+          </wp:inline>
+        </w:drawing>
+      </w:r>
+      <w:r>
+        <w:br/>
+      </w:r>
+      <w:r>
+        <w:rPr>
+          <w:b/>
+          <w:i/>
+          <w:sz w:val="16"/>
+        </w:rPr>
+        <w:t xml:space="preserve">Figure 2. </w:t>
+      </w:r>
+      <w:r>
+        <w:rPr>
+          <w:i/>
+          <w:sz w:val="16"/>
+        </w:rPr>
+        <w:t xml:space="preserve">Note: Connection diagram explaining our protocol procedure. </w:t>
+      </w:r>
+    </w:p>
+    <w:p>
+      <w:r>
+        <w:t xml:space="preserve">As seen in Figure 2, our protocol starts of when the client is connected to the server and sends the cipher they intend to use including a random string generated nonce. The server then checks if such a cipher is supported and either responds with a success or indicates an error and disconnects the user. </w:t>
+      </w:r>
+    </w:p>
+    <w:p>
+      <w:r>
+        <w:t>If cipher is valid, all communication from that point on</w:t>
+      </w:r>
+      <w:r>
+        <w:t xml:space="preserve"> both sides</w:t>
+      </w:r>
+      <w:r>
+        <w:t xml:space="preserve"> is encrypted. The server then sends a random 32-byte string challenge to the client. The client then hashes the challenge with their secret key, creates a hex digest and sends it back as a response to the server. The server in return will create its own hash hex-digest using the same challenge and its own secret key. If the digests match, the keys are matching and the communication continues indicated by a success, otherwise the server indicates an error and disconnects from the client.</w:t>
+      </w:r>
+      <w:r>
+        <w:t xml:space="preserve"> </w:t>
+      </w:r>
+    </w:p>
+    <w:p>
+      <w:r>
+        <w:t xml:space="preserve">Given </w:t>
+      </w:r>
+      <w:r>
+        <w:t xml:space="preserve">a successful authentication, the client sends an operation, a filename, and a file size if the operation they are requesting is a write. If the operation does not exist or if the operation is a read on a filename of a file that is not contained in the server, the server will send an error and disconnect from the client. If the operation is a write, the server then checks if the size of the file is less than the disk size it has. If the file is too large it indicates an error to the client and it disconnects. </w:t>
+      </w:r>
+      <w:r>
+        <w:t>Otherwise the server sends a success acknowledgement to the client and the provided operation proceeds.</w:t>
+      </w:r>
+    </w:p>
+    <w:p>
+      <w:r>
+        <w:t>If the operation is a write, the client sends the file from standard input in data chunks of at max 1024 bytes at a time and the server takes each byte, writing it to a file with the specified filename by the client. If the operation is a read, the server opens the file with the given file name, reads lines of at most 1024 bytes, and sends the lines one chunk at a time to the client where the client writes it to standard output.</w:t>
+      </w:r>
+    </w:p>
+    <w:p>
+      <w:r>
+        <w:t>If there is any error in the data transfer, the client sends an error response to the client and disconnects from the client. Otherwise, if transfer is successful, it sends success to the client and both the client and server close the connection between each other. The server keeps listening for other connections.</w:t>
+      </w:r>
+    </w:p>
+    <w:p/>
+    <w:p/>
+    <w:p/>
+    <w:p/>
+    <w:p/>
+    <w:p/>
+    <w:p/>
+    <w:p/>
+    <w:p>
+      <w:pPr>
+        <w:jc w:val="center"/>
+        <w:rPr>
+          <w:b/>
+        </w:rPr>
+      </w:pPr>
+    </w:p>
+    <w:p>
+      <w:pPr>
+        <w:jc w:val="center"/>
+        <w:rPr>
+          <w:b/>
+        </w:rPr>
+      </w:pPr>
+    </w:p>
+    <w:p>
+      <w:pPr>
+        <w:jc w:val="center"/>
+        <w:rPr>
+          <w:b/>
+        </w:rPr>
+      </w:pPr>
+    </w:p>
+    <w:p>
+      <w:pPr>
+        <w:jc w:val="center"/>
+        <w:rPr>
+          <w:b/>
+        </w:rPr>
+      </w:pPr>
+    </w:p>
+    <w:p>
+      <w:pPr>
+        <w:jc w:val="center"/>
+        <w:rPr>
+          <w:b/>
+        </w:rPr>
+      </w:pPr>
+    </w:p>
+    <w:p>
+      <w:pPr>
+        <w:jc w:val="center"/>
+        <w:rPr>
+          <w:b/>
+        </w:rPr>
+      </w:pPr>
+    </w:p>
+    <w:p>
+      <w:pPr>
+        <w:jc w:val="center"/>
+        <w:rPr>
+          <w:b/>
+        </w:rPr>
+      </w:pPr>
+    </w:p>
+    <w:p>
+      <w:pPr>
+        <w:jc w:val="center"/>
+        <w:rPr>
+          <w:b/>
+        </w:rPr>
+      </w:pPr>
+      <w:r>
+        <w:rPr>
+          <w:b/>
+        </w:rPr>
+        <w:t>Timing Results:</w:t>
+      </w:r>
+    </w:p>
+    <w:p>
+      <w:pPr>
+        <w:jc w:val="center"/>
+        <w:rPr>
+          <w:b/>
+        </w:rPr>
+      </w:pPr>
+    </w:p>
+    <w:p>
+      <w:r>
+        <w:t>READ 1GB AES256: 2m 42.234s</w:t>
+      </w:r>
+    </w:p>
+    <w:p>
+      <w:r>
+        <w:t>WRITE 1GB AES256: 2m 36.720s</w:t>
+      </w:r>
+    </w:p>
+    <w:p/>
+    <w:p>
+      <w:r>
+        <w:t>READ 1GB AES128:  2m 09.027</w:t>
+      </w:r>
+    </w:p>
+    <w:p>
+      <w:r>
+        <w:t>WRITE 1GB AES128: 2m 02.541</w:t>
+      </w:r>
+    </w:p>
+    <w:p/>
+    <w:p>
+      <w:r>
+        <w:t>READ 1GB NULL: 2m 01.645</w:t>
+      </w:r>
+    </w:p>
+    <w:p>
+      <w:r>
+        <w:t>WRITE 1GB NULL: 1m 58.988</w:t>
+      </w:r>
+    </w:p>
+    <w:p>
+      <w:r>
+        <w:t>-------------------------------</w:t>
+      </w:r>
+    </w:p>
+    <w:p/>
+    <w:p>
+      <w:r>
+        <w:t>READ 1MB AES256: 0m 0.984</w:t>
+      </w:r>
+    </w:p>
+    <w:p>
+      <w:r>
+        <w:t>WRITE 1MB AES256: 0m 0.765</w:t>
+      </w:r>
+    </w:p>
+    <w:p/>
+    <w:p>
+      <w:r>
+        <w:t>READ 1MB AES128: 0m 0.870</w:t>
+      </w:r>
+    </w:p>
+    <w:p>
+      <w:r>
+        <w:t>WRITE 1MB AES128: 0m 0.932</w:t>
+      </w:r>
+    </w:p>
+    <w:p/>
+    <w:p>
+      <w:r>
+        <w:t>READ 1MB NULL: 0m 0.673</w:t>
+      </w:r>
+    </w:p>
+    <w:p>
+      <w:r>
+        <w:t>WRITE 1MB NULL: 0m 0.611</w:t>
+      </w:r>
+    </w:p>
+    <w:p/>
+    <w:p>
+      <w:r>
+        <w:t>-----------------------------</w:t>
+      </w:r>
+    </w:p>
+    <w:p>
+      <w:r>
+        <w:t>READ 1KB AES256 0m 0.441</w:t>
+      </w:r>
+    </w:p>
+    <w:p>
+      <w:r>
+        <w:t>WRITE 1KB AES256 0m 0.474</w:t>
+      </w:r>
+    </w:p>
+    <w:p/>
+    <w:p>
+      <w:r>
+        <w:t>READ 1KB AES128 0m 0.412</w:t>
+      </w:r>
+    </w:p>
+    <w:p>
+      <w:r>
+        <w:t>WRITE 1KB AES128 0m 0.489</w:t>
+      </w:r>
+    </w:p>
+    <w:p/>
+    <w:p>
+      <w:r>
+        <w:t>READ 1KB NULL 0m 0.351</w:t>
+      </w:r>
+    </w:p>
+    <w:p>
+      <w:r>
+        <w:t>WRITE 1KB NULL 0m 0.393</w:t>
+      </w:r>
+    </w:p>
+    <w:p/>
+    <w:p>
+      <w:r>
+        <w:t>-------------------------------------------</w:t>
+      </w:r>
+    </w:p>
+    <w:p>
+      <w:r>
+        <w:t>Explanation:</w:t>
+      </w:r>
+    </w:p>
+    <w:p>
+      <w:r>
+        <w:t xml:space="preserve">As you can see from the data given, it is usually the case that AES256 takes longer than AES128, which takes longer than </w:t>
+      </w:r>
+      <w:r>
+        <w:t>non-encryption</w:t>
+      </w:r>
+      <w:r>
+        <w:t xml:space="preserve">. </w:t>
+      </w:r>
+    </w:p>
+    <w:p>
+      <w:r>
+        <w:t xml:space="preserve">The times are </w:t>
+      </w:r>
+      <w:r>
+        <w:t>similar</w:t>
+      </w:r>
+      <w:r>
+        <w:t xml:space="preserve"> for AES256 and AES128 due to the same </w:t>
+      </w:r>
+      <w:proofErr w:type="gramStart"/>
+      <w:r>
+        <w:t>16</w:t>
+      </w:r>
+      <w:r>
+        <w:t xml:space="preserve"> </w:t>
+      </w:r>
+      <w:r>
+        <w:t>byte</w:t>
+      </w:r>
+      <w:proofErr w:type="gramEnd"/>
+      <w:r>
+        <w:t xml:space="preserve"> block size.</w:t>
+      </w:r>
+    </w:p>
+    <w:p>
+      <w:r>
+        <w:t>The larger the file, the longer the encryption takes</w:t>
+      </w:r>
+    </w:p>
+    <w:p/>
     <w:sectPr>
       <w:pgSz w:w="12240" w:h="15840"/>
       <w:pgMar w:top="1440" w:right="1800" w:bottom="1440" w:left="1800" w:header="708" w:footer="708" w:gutter="0"/>

</xml_diff>

<commit_message>
Final readme for Mike
</commit_message>
<xml_diff>
--- a/readme.docx
+++ b/readme.docx
@@ -954,6 +954,11 @@
     <w:p>
       <w:r>
         <w:t>Explanation:</w:t>
+      </w:r>
+    </w:p>
+    <w:p>
+      <w:r>
+        <w:t>Median of results = 0.803 seconds</w:t>
       </w:r>
     </w:p>
     <w:p>

</xml_diff>